<commit_message>
update final du docx
</commit_message>
<xml_diff>
--- a/Docu/Cahier_de_DEV.docx
+++ b/Docu/Cahier_de_DEV.docx
@@ -14,6 +14,36 @@
           <w:b/>
           <w:bCs/>
         </w:rPr>
+        <w:t xml:space="preserve">Lien du Trello : </w:t>
+      </w:r>
+      <w:r>
+        <w:rPr>
+          <w:b/>
+          <w:bCs/>
+        </w:rPr>
+        <w:t>https://trello.com/invite/b/sNRZtuKb/ATTIc3c4fd0c91380ff9d973a98b74f1ca0a71627D33/repartition-des-taches</w:t>
+      </w:r>
+    </w:p>
+    <w:p>
+      <w:pPr>
+        <w:rPr>
+          <w:b/>
+          <w:bCs/>
+        </w:rPr>
+      </w:pPr>
+    </w:p>
+    <w:p>
+      <w:pPr>
+        <w:rPr>
+          <w:b/>
+          <w:bCs/>
+        </w:rPr>
+      </w:pPr>
+      <w:r>
+        <w:rPr>
+          <w:b/>
+          <w:bCs/>
+        </w:rPr>
         <w:t>Premier jour :</w:t>
       </w:r>
     </w:p>
@@ -49,15 +79,7 @@
         <w:t>thème</w:t>
       </w:r>
       <w:r>
-        <w:t xml:space="preserve"> du ESPORT </w:t>
-      </w:r>
-      <w:proofErr w:type="gramStart"/>
-      <w:r>
-        <w:t>ou</w:t>
-      </w:r>
-      <w:proofErr w:type="gramEnd"/>
-      <w:r>
-        <w:t xml:space="preserve"> vous joue</w:t>
+        <w:t xml:space="preserve"> du ESPORT ou vous joue</w:t>
       </w:r>
       <w:r>
         <w:t xml:space="preserve">rez </w:t>
@@ -325,15 +347,7 @@
         <w:t>esthétiques</w:t>
       </w:r>
       <w:r>
-        <w:t xml:space="preserve"> du site et la gestion de la page dynamiques, tandis que Enzo a </w:t>
-      </w:r>
-      <w:proofErr w:type="gramStart"/>
-      <w:r>
-        <w:t>continuer</w:t>
-      </w:r>
-      <w:proofErr w:type="gramEnd"/>
-      <w:r>
-        <w:t xml:space="preserve"> </w:t>
+        <w:t xml:space="preserve"> du site et la gestion de la page dynamiques, tandis que Enzo a continuer </w:t>
       </w:r>
       <w:r>
         <w:t>à</w:t>
@@ -416,7 +430,14 @@
           <w:bCs/>
         </w:rPr>
         <w:lastRenderedPageBreak/>
-        <w:t xml:space="preserve">Jour final : </w:t>
+        <w:t xml:space="preserve">Quatrième jour </w:t>
+      </w:r>
+      <w:r>
+        <w:rPr>
+          <w:b/>
+          <w:bCs/>
+        </w:rPr>
+        <w:t xml:space="preserve">: </w:t>
       </w:r>
     </w:p>
     <w:p>
@@ -444,15 +465,7 @@
         <w:t>és</w:t>
       </w:r>
       <w:r>
-        <w:t xml:space="preserve">, et </w:t>
-      </w:r>
-      <w:proofErr w:type="gramStart"/>
-      <w:r>
-        <w:t>si il</w:t>
-      </w:r>
-      <w:proofErr w:type="gramEnd"/>
-      <w:r>
-        <w:t xml:space="preserve"> nous reste du temps on les feras</w:t>
+        <w:t>, et si il nous reste du temps on les feras</w:t>
       </w:r>
       <w:r>
         <w:t>.</w:t>
@@ -463,6 +476,9 @@
         <w:tabs>
           <w:tab w:val="left" w:pos="8010"/>
         </w:tabs>
+        <w:rPr>
+          <w:noProof/>
+        </w:rPr>
       </w:pPr>
       <w:r>
         <w:rPr>
@@ -503,6 +519,33 @@
             </a:graphic>
           </wp:inline>
         </w:drawing>
+      </w:r>
+    </w:p>
+    <w:p>
+      <w:pPr>
+        <w:rPr>
+          <w:noProof/>
+        </w:rPr>
+      </w:pPr>
+    </w:p>
+    <w:p>
+      <w:r>
+        <w:br w:type="page"/>
+      </w:r>
+    </w:p>
+    <w:p>
+      <w:r>
+        <w:lastRenderedPageBreak/>
+        <w:t>Jour du rendu : Il  nous restes des erreurs importantes qui n’ont pas réussi à être corrigées dans les temps, elles sont liées au l’interaction entre le back et le front (une  partie du code corrompt certaines données comme popularité lorsque le programme les écrit dans le json ,</w:t>
+      </w:r>
+      <w:r>
+        <w:t>l</w:t>
+      </w:r>
+      <w:r>
+        <w:t>e problème empêche  à l’utilisateur également d’atteindre la fin  du jeu à cause des conditions de fin de jeu  qui ne sont jamais atteintes.</w:t>
+      </w:r>
+      <w:r>
+        <w:t>)</w:t>
       </w:r>
     </w:p>
     <w:sectPr>

</xml_diff>